<commit_message>
menambahkan mape pada tinjauan pustaka
</commit_message>
<xml_diff>
--- a/PROPOSAL TUGAS AKHIR.docx
+++ b/PROPOSAL TUGAS AKHIR.docx
@@ -11384,23 +11384,7 @@
         </m:r>
       </m:oMath>
       <w:r>
-        <w:t xml:space="preserve"> </w:t>
-      </w:r>
-      <w:proofErr w:type="spellStart"/>
-      <w:r>
-        <w:t>adalah</w:t>
-      </w:r>
-      <w:proofErr w:type="spellEnd"/>
-      <w:r>
-        <w:t xml:space="preserve"> </w:t>
-      </w:r>
-      <w:proofErr w:type="spellStart"/>
-      <w:r>
-        <w:t>jumlah</w:t>
-      </w:r>
-      <w:proofErr w:type="spellEnd"/>
-      <w:r>
-        <w:t xml:space="preserve"> </w:t>
+        <w:t xml:space="preserve"> adalah jumlah </w:t>
       </w:r>
       <w:r>
         <w:rPr>
@@ -13144,7 +13128,15 @@
         </m:r>
       </m:oMath>
       <w:r>
-        <w:t xml:space="preserve"> adalah </w:t>
+        <w:t xml:space="preserve"> </w:t>
+      </w:r>
+      <w:proofErr w:type="spellStart"/>
+      <w:r>
+        <w:t>adalah</w:t>
+      </w:r>
+      <w:proofErr w:type="spellEnd"/>
+      <w:r>
+        <w:t xml:space="preserve"> </w:t>
       </w:r>
       <w:proofErr w:type="spellStart"/>
       <w:r>
@@ -17157,15 +17149,7 @@
         </m:r>
       </m:oMath>
       <w:r>
-        <w:t xml:space="preserve"> </w:t>
-      </w:r>
-      <w:proofErr w:type="spellStart"/>
-      <w:r>
-        <w:t>adalah</w:t>
-      </w:r>
-      <w:proofErr w:type="spellEnd"/>
-      <w:r>
-        <w:t xml:space="preserve"> </w:t>
+        <w:t xml:space="preserve"> adalah </w:t>
       </w:r>
       <w:r>
         <w:rPr>
@@ -17225,15 +17209,7 @@
         </m:r>
       </m:oMath>
       <w:r>
-        <w:t xml:space="preserve"> </w:t>
-      </w:r>
-      <w:proofErr w:type="spellStart"/>
-      <w:r>
-        <w:t>adalah</w:t>
-      </w:r>
-      <w:proofErr w:type="spellEnd"/>
-      <w:r>
-        <w:t xml:space="preserve"> </w:t>
+        <w:t xml:space="preserve"> adalah </w:t>
       </w:r>
       <w:r>
         <w:rPr>
@@ -18000,6 +17976,573 @@
     </w:p>
     <w:p>
       <w:pPr>
+        <w:pStyle w:val="Heading3"/>
+      </w:pPr>
+      <w:r>
+        <w:t>Mean Absolute Percentage Error (MAPE)</w:t>
+      </w:r>
+    </w:p>
+    <w:p>
+      <w:r>
+        <w:t xml:space="preserve">Mean Absolute Percentage Error (MAPE) </w:t>
+      </w:r>
+      <w:proofErr w:type="spellStart"/>
+      <w:r>
+        <w:t>merupakan</w:t>
+      </w:r>
+      <w:proofErr w:type="spellEnd"/>
+      <w:r>
+        <w:t xml:space="preserve"> salah </w:t>
+      </w:r>
+      <w:proofErr w:type="spellStart"/>
+      <w:r>
+        <w:t>satu</w:t>
+      </w:r>
+      <w:proofErr w:type="spellEnd"/>
+      <w:r>
+        <w:t xml:space="preserve"> </w:t>
+      </w:r>
+      <w:proofErr w:type="spellStart"/>
+      <w:r>
+        <w:t>metrik</w:t>
+      </w:r>
+      <w:proofErr w:type="spellEnd"/>
+      <w:r>
+        <w:t xml:space="preserve"> </w:t>
+      </w:r>
+      <w:proofErr w:type="spellStart"/>
+      <w:r>
+        <w:t>evaluasi</w:t>
+      </w:r>
+      <w:proofErr w:type="spellEnd"/>
+      <w:r>
+        <w:t xml:space="preserve"> yang paling </w:t>
+      </w:r>
+      <w:proofErr w:type="spellStart"/>
+      <w:r>
+        <w:t>banyak</w:t>
+      </w:r>
+      <w:proofErr w:type="spellEnd"/>
+      <w:r>
+        <w:t xml:space="preserve"> </w:t>
+      </w:r>
+      <w:proofErr w:type="spellStart"/>
+      <w:r>
+        <w:t>digunakan</w:t>
+      </w:r>
+      <w:proofErr w:type="spellEnd"/>
+      <w:r>
+        <w:t xml:space="preserve"> </w:t>
+      </w:r>
+      <w:proofErr w:type="spellStart"/>
+      <w:r>
+        <w:t>dalam</w:t>
+      </w:r>
+      <w:proofErr w:type="spellEnd"/>
+      <w:r>
+        <w:t xml:space="preserve"> </w:t>
+      </w:r>
+      <w:proofErr w:type="spellStart"/>
+      <w:r>
+        <w:t>praktik</w:t>
+      </w:r>
+      <w:proofErr w:type="spellEnd"/>
+      <w:r>
+        <w:t xml:space="preserve"> </w:t>
+      </w:r>
+      <w:proofErr w:type="spellStart"/>
+      <w:r>
+        <w:t>peramalan</w:t>
+      </w:r>
+      <w:proofErr w:type="spellEnd"/>
+      <w:r>
+        <w:t xml:space="preserve"> di dunia </w:t>
+      </w:r>
+      <w:proofErr w:type="spellStart"/>
+      <w:r>
+        <w:t>bisnis</w:t>
+      </w:r>
+      <w:proofErr w:type="spellEnd"/>
+      <w:r>
+        <w:t xml:space="preserve"> dan </w:t>
+      </w:r>
+      <w:proofErr w:type="spellStart"/>
+      <w:r>
+        <w:t>organisasi</w:t>
+      </w:r>
+      <w:proofErr w:type="spellEnd"/>
+      <w:r>
+        <w:t xml:space="preserve"> </w:t>
+      </w:r>
+      <w:proofErr w:type="spellStart"/>
+      <w:r>
+        <w:t>untuk</w:t>
+      </w:r>
+      <w:proofErr w:type="spellEnd"/>
+      <w:r>
+        <w:t xml:space="preserve"> </w:t>
+      </w:r>
+      <w:proofErr w:type="spellStart"/>
+      <w:r>
+        <w:t>mengukur</w:t>
+      </w:r>
+      <w:proofErr w:type="spellEnd"/>
+      <w:r>
+        <w:t xml:space="preserve"> </w:t>
+      </w:r>
+      <w:proofErr w:type="spellStart"/>
+      <w:r>
+        <w:t>akurasi</w:t>
+      </w:r>
+      <w:proofErr w:type="spellEnd"/>
+      <w:r>
+        <w:t xml:space="preserve"> model </w:t>
+      </w:r>
+      <w:proofErr w:type="spellStart"/>
+      <w:proofErr w:type="gramStart"/>
+      <w:r>
+        <w:t>prediksi</w:t>
+      </w:r>
+      <w:proofErr w:type="spellEnd"/>
+      <w:r>
+        <w:t>[</w:t>
+      </w:r>
+      <w:proofErr w:type="gramEnd"/>
+      <w:r>
+        <w:t xml:space="preserve">3]. MAPE </w:t>
+      </w:r>
+      <w:proofErr w:type="spellStart"/>
+      <w:r>
+        <w:t>didefinisikan</w:t>
+      </w:r>
+      <w:proofErr w:type="spellEnd"/>
+      <w:r>
+        <w:t xml:space="preserve"> </w:t>
+      </w:r>
+      <w:proofErr w:type="spellStart"/>
+      <w:r>
+        <w:t>secara</w:t>
+      </w:r>
+      <w:proofErr w:type="spellEnd"/>
+      <w:r>
+        <w:t xml:space="preserve"> </w:t>
+      </w:r>
+      <w:proofErr w:type="spellStart"/>
+      <w:r>
+        <w:t>matematis</w:t>
+      </w:r>
+      <w:proofErr w:type="spellEnd"/>
+      <w:r>
+        <w:t xml:space="preserve"> </w:t>
+      </w:r>
+      <w:proofErr w:type="spellStart"/>
+      <w:r>
+        <w:t>sebagai</w:t>
+      </w:r>
+      <w:proofErr w:type="spellEnd"/>
+      <w:r>
+        <w:t>:</w:t>
+      </w:r>
+    </w:p>
+    <w:p>
+      <w:pPr>
+        <w:ind w:firstLine="0"/>
+        <w:rPr>
+          <w:rFonts w:eastAsiaTheme="minorEastAsia"/>
+        </w:rPr>
+      </w:pPr>
+      <m:oMathPara>
+        <m:oMath>
+          <m:r>
+            <w:rPr>
+              <w:rFonts w:ascii="Cambria Math" w:hAnsi="Cambria Math"/>
+            </w:rPr>
+            <m:t>MAPE=</m:t>
+          </m:r>
+          <m:f>
+            <m:fPr>
+              <m:ctrlPr>
+                <w:rPr>
+                  <w:rFonts w:ascii="Cambria Math" w:hAnsi="Cambria Math"/>
+                </w:rPr>
+              </m:ctrlPr>
+            </m:fPr>
+            <m:num>
+              <m:r>
+                <w:rPr>
+                  <w:rFonts w:ascii="Cambria Math" w:hAnsi="Cambria Math"/>
+                </w:rPr>
+                <m:t>1</m:t>
+              </m:r>
+              <m:ctrlPr>
+                <w:rPr>
+                  <w:rFonts w:ascii="Cambria Math" w:hAnsi="Cambria Math"/>
+                  <w:i/>
+                </w:rPr>
+              </m:ctrlPr>
+            </m:num>
+            <m:den>
+              <m:r>
+                <w:rPr>
+                  <w:rFonts w:ascii="Cambria Math" w:hAnsi="Cambria Math"/>
+                </w:rPr>
+                <m:t>n</m:t>
+              </m:r>
+              <m:ctrlPr>
+                <w:rPr>
+                  <w:rFonts w:ascii="Cambria Math" w:hAnsi="Cambria Math"/>
+                  <w:i/>
+                </w:rPr>
+              </m:ctrlPr>
+            </m:den>
+          </m:f>
+          <m:nary>
+            <m:naryPr>
+              <m:chr m:val="∑"/>
+              <m:ctrlPr>
+                <w:rPr>
+                  <w:rFonts w:ascii="Cambria Math" w:hAnsi="Cambria Math"/>
+                </w:rPr>
+              </m:ctrlPr>
+            </m:naryPr>
+            <m:sub>
+              <m:r>
+                <w:rPr>
+                  <w:rFonts w:ascii="Cambria Math" w:hAnsi="Cambria Math"/>
+                </w:rPr>
+                <m:t>i=1</m:t>
+              </m:r>
+              <m:ctrlPr>
+                <w:rPr>
+                  <w:rFonts w:ascii="Cambria Math" w:hAnsi="Cambria Math"/>
+                  <w:i/>
+                </w:rPr>
+              </m:ctrlPr>
+            </m:sub>
+            <m:sup>
+              <m:r>
+                <w:rPr>
+                  <w:rFonts w:ascii="Cambria Math" w:hAnsi="Cambria Math"/>
+                </w:rPr>
+                <m:t>n</m:t>
+              </m:r>
+              <m:ctrlPr>
+                <w:rPr>
+                  <w:rFonts w:ascii="Cambria Math" w:hAnsi="Cambria Math"/>
+                  <w:i/>
+                </w:rPr>
+              </m:ctrlPr>
+            </m:sup>
+            <m:e>
+              <m:d>
+                <m:dPr>
+                  <m:begChr m:val="|"/>
+                  <m:endChr m:val="|"/>
+                  <m:ctrlPr>
+                    <w:rPr>
+                      <w:rFonts w:ascii="Cambria Math" w:hAnsi="Cambria Math"/>
+                    </w:rPr>
+                  </m:ctrlPr>
+                </m:dPr>
+                <m:e>
+                  <m:f>
+                    <m:fPr>
+                      <m:ctrlPr>
+                        <w:rPr>
+                          <w:rFonts w:ascii="Cambria Math" w:hAnsi="Cambria Math"/>
+                        </w:rPr>
+                      </m:ctrlPr>
+                    </m:fPr>
+                    <m:num>
+                      <m:sSub>
+                        <m:sSubPr>
+                          <m:ctrlPr>
+                            <w:rPr>
+                              <w:rFonts w:ascii="Cambria Math" w:hAnsi="Cambria Math"/>
+                              <w:i/>
+                            </w:rPr>
+                          </m:ctrlPr>
+                        </m:sSubPr>
+                        <m:e>
+                          <m:r>
+                            <w:rPr>
+                              <w:rFonts w:ascii="Cambria Math" w:hAnsi="Cambria Math"/>
+                            </w:rPr>
+                            <m:t>y</m:t>
+                          </m:r>
+                        </m:e>
+                        <m:sub>
+                          <m:r>
+                            <w:rPr>
+                              <w:rFonts w:ascii="Cambria Math" w:hAnsi="Cambria Math"/>
+                            </w:rPr>
+                            <m:t>i</m:t>
+                          </m:r>
+                        </m:sub>
+                      </m:sSub>
+                      <m:r>
+                        <w:rPr>
+                          <w:rFonts w:ascii="Cambria Math" w:hAnsi="Cambria Math"/>
+                        </w:rPr>
+                        <m:t>-</m:t>
+                      </m:r>
+                      <m:acc>
+                        <m:accPr>
+                          <m:ctrlPr>
+                            <w:rPr>
+                              <w:rFonts w:ascii="Cambria Math" w:hAnsi="Cambria Math"/>
+                            </w:rPr>
+                          </m:ctrlPr>
+                        </m:accPr>
+                        <m:e>
+                          <m:sSub>
+                            <m:sSubPr>
+                              <m:ctrlPr>
+                                <w:rPr>
+                                  <w:rFonts w:ascii="Cambria Math" w:hAnsi="Cambria Math"/>
+                                  <w:i/>
+                                </w:rPr>
+                              </m:ctrlPr>
+                            </m:sSubPr>
+                            <m:e>
+                              <m:r>
+                                <w:rPr>
+                                  <w:rFonts w:ascii="Cambria Math" w:hAnsi="Cambria Math"/>
+                                </w:rPr>
+                                <m:t>y</m:t>
+                              </m:r>
+                              <m:ctrlPr>
+                                <w:rPr>
+                                  <w:rFonts w:ascii="Cambria Math" w:hAnsi="Cambria Math"/>
+                                </w:rPr>
+                              </m:ctrlPr>
+                            </m:e>
+                            <m:sub>
+                              <m:r>
+                                <w:rPr>
+                                  <w:rFonts w:ascii="Cambria Math" w:hAnsi="Cambria Math"/>
+                                </w:rPr>
+                                <m:t>i</m:t>
+                              </m:r>
+                            </m:sub>
+                          </m:sSub>
+                        </m:e>
+                      </m:acc>
+                      <m:ctrlPr>
+                        <w:rPr>
+                          <w:rFonts w:ascii="Cambria Math" w:hAnsi="Cambria Math"/>
+                          <w:i/>
+                        </w:rPr>
+                      </m:ctrlPr>
+                    </m:num>
+                    <m:den>
+                      <m:sSub>
+                        <m:sSubPr>
+                          <m:ctrlPr>
+                            <w:rPr>
+                              <w:rFonts w:ascii="Cambria Math" w:hAnsi="Cambria Math"/>
+                              <w:i/>
+                            </w:rPr>
+                          </m:ctrlPr>
+                        </m:sSubPr>
+                        <m:e>
+                          <m:r>
+                            <w:rPr>
+                              <w:rFonts w:ascii="Cambria Math" w:hAnsi="Cambria Math"/>
+                            </w:rPr>
+                            <m:t>y</m:t>
+                          </m:r>
+                        </m:e>
+                        <m:sub>
+                          <m:r>
+                            <w:rPr>
+                              <w:rFonts w:ascii="Cambria Math" w:hAnsi="Cambria Math"/>
+                            </w:rPr>
+                            <m:t>i</m:t>
+                          </m:r>
+                        </m:sub>
+                      </m:sSub>
+                      <m:ctrlPr>
+                        <w:rPr>
+                          <w:rFonts w:ascii="Cambria Math" w:hAnsi="Cambria Math"/>
+                          <w:i/>
+                        </w:rPr>
+                      </m:ctrlPr>
+                    </m:den>
+                  </m:f>
+                  <m:ctrlPr>
+                    <w:rPr>
+                      <w:rFonts w:ascii="Cambria Math" w:hAnsi="Cambria Math"/>
+                      <w:i/>
+                    </w:rPr>
+                  </m:ctrlPr>
+                </m:e>
+              </m:d>
+              <m:ctrlPr>
+                <w:rPr>
+                  <w:rFonts w:ascii="Cambria Math" w:hAnsi="Cambria Math"/>
+                  <w:i/>
+                </w:rPr>
+              </m:ctrlPr>
+            </m:e>
+          </m:nary>
+          <m:r>
+            <m:rPr>
+              <m:sty m:val="p"/>
+            </m:rPr>
+            <w:rPr>
+              <w:rFonts w:ascii="Cambria Math" w:hAnsi="Cambria Math"/>
+            </w:rPr>
+            <m:t>×</m:t>
+          </m:r>
+          <m:r>
+            <w:rPr>
+              <w:rFonts w:ascii="Cambria Math" w:hAnsi="Cambria Math"/>
+            </w:rPr>
+            <m:t>100%</m:t>
+          </m:r>
+        </m:oMath>
+      </m:oMathPara>
+    </w:p>
+    <w:p>
+      <w:pPr>
+        <w:ind w:firstLine="0"/>
+      </w:pPr>
+      <w:r>
+        <w:t xml:space="preserve">di mana </w:t>
+      </w:r>
+      <m:oMath>
+        <m:sSub>
+          <m:sSubPr>
+            <m:ctrlPr>
+              <w:rPr>
+                <w:rFonts w:ascii="Cambria Math" w:hAnsi="Cambria Math"/>
+                <w:i/>
+              </w:rPr>
+            </m:ctrlPr>
+          </m:sSubPr>
+          <m:e>
+            <m:r>
+              <w:rPr>
+                <w:rFonts w:ascii="Cambria Math" w:hAnsi="Cambria Math"/>
+              </w:rPr>
+              <m:t>y</m:t>
+            </m:r>
+          </m:e>
+          <m:sub>
+            <m:r>
+              <w:rPr>
+                <w:rFonts w:ascii="Cambria Math" w:hAnsi="Cambria Math"/>
+              </w:rPr>
+              <m:t>i</m:t>
+            </m:r>
+          </m:sub>
+        </m:sSub>
+      </m:oMath>
+      <w:r>
+        <w:t xml:space="preserve"> </w:t>
+      </w:r>
+      <w:proofErr w:type="spellStart"/>
+      <w:r>
+        <w:t>adalah</w:t>
+      </w:r>
+      <w:proofErr w:type="spellEnd"/>
+      <w:r>
+        <w:t xml:space="preserve"> </w:t>
+      </w:r>
+      <w:proofErr w:type="spellStart"/>
+      <w:r>
+        <w:t>nilai</w:t>
+      </w:r>
+      <w:proofErr w:type="spellEnd"/>
+      <w:r>
+        <w:t xml:space="preserve"> </w:t>
+      </w:r>
+      <w:proofErr w:type="spellStart"/>
+      <w:r>
+        <w:t>aktual</w:t>
+      </w:r>
+      <w:proofErr w:type="spellEnd"/>
+      <w:r>
+        <w:t xml:space="preserve">, </w:t>
+      </w:r>
+      <m:oMath>
+        <m:acc>
+          <m:accPr>
+            <m:ctrlPr>
+              <w:rPr>
+                <w:rFonts w:ascii="Cambria Math" w:hAnsi="Cambria Math"/>
+              </w:rPr>
+            </m:ctrlPr>
+          </m:accPr>
+          <m:e>
+            <m:sSub>
+              <m:sSubPr>
+                <m:ctrlPr>
+                  <w:rPr>
+                    <w:rFonts w:ascii="Cambria Math" w:hAnsi="Cambria Math"/>
+                    <w:i/>
+                  </w:rPr>
+                </m:ctrlPr>
+              </m:sSubPr>
+              <m:e>
+                <m:r>
+                  <w:rPr>
+                    <w:rFonts w:ascii="Cambria Math" w:hAnsi="Cambria Math"/>
+                  </w:rPr>
+                  <m:t>y</m:t>
+                </m:r>
+                <m:ctrlPr>
+                  <w:rPr>
+                    <w:rFonts w:ascii="Cambria Math" w:hAnsi="Cambria Math"/>
+                  </w:rPr>
+                </m:ctrlPr>
+              </m:e>
+              <m:sub>
+                <m:r>
+                  <w:rPr>
+                    <w:rFonts w:ascii="Cambria Math" w:hAnsi="Cambria Math"/>
+                  </w:rPr>
+                  <m:t>i</m:t>
+                </m:r>
+              </m:sub>
+            </m:sSub>
+          </m:e>
+        </m:acc>
+      </m:oMath>
+      <w:r>
+        <w:t xml:space="preserve"> adalah </w:t>
+      </w:r>
+      <w:proofErr w:type="spellStart"/>
+      <w:r>
+        <w:t>nilai</w:t>
+      </w:r>
+      <w:proofErr w:type="spellEnd"/>
+      <w:r>
+        <w:t xml:space="preserve"> </w:t>
+      </w:r>
+      <w:proofErr w:type="spellStart"/>
+      <w:r>
+        <w:t>prediksi</w:t>
+      </w:r>
+      <w:proofErr w:type="spellEnd"/>
+      <w:r>
+        <w:t xml:space="preserve">, dan </w:t>
+      </w:r>
+      <m:oMath>
+        <m:r>
+          <w:rPr>
+            <w:rFonts w:ascii="Cambria Math" w:hAnsi="Cambria Math"/>
+          </w:rPr>
+          <m:t>n</m:t>
+        </m:r>
+      </m:oMath>
+      <w:r>
+        <w:t xml:space="preserve"> adalah jumlah observasi.</w:t>
+      </w:r>
+    </w:p>
+    <w:p>
+      <w:pPr>
         <w:pStyle w:val="Heading2"/>
       </w:pPr>
       <w:r>
@@ -18844,6 +19387,7 @@
       </w:r>
       <w:proofErr w:type="spellStart"/>
       <w:r>
+        <w:lastRenderedPageBreak/>
         <w:t>sekuensial</w:t>
       </w:r>
       <w:proofErr w:type="spellEnd"/>
@@ -19428,7 +19972,6 @@
       </w:r>
       <w:proofErr w:type="spellStart"/>
       <w:r>
-        <w:lastRenderedPageBreak/>
         <w:t>diinkorporasikan</w:t>
       </w:r>
       <w:proofErr w:type="spellEnd"/>
@@ -20499,6 +21042,7 @@
       </w:r>
       <w:proofErr w:type="spellStart"/>
       <w:r>
+        <w:lastRenderedPageBreak/>
         <w:t>kompleks</w:t>
       </w:r>
       <w:proofErr w:type="spellEnd"/>
@@ -21063,7 +21607,6 @@
       </w:r>
       <w:proofErr w:type="spellStart"/>
       <w:r>
-        <w:lastRenderedPageBreak/>
         <w:t>dengan</w:t>
       </w:r>
       <w:proofErr w:type="spellEnd"/>
@@ -21349,6 +21892,14 @@
       </w:pPr>
       <w:r>
         <w:lastRenderedPageBreak/>
+        <w:t>METODE PENELITIAN</w:t>
+      </w:r>
+    </w:p>
+    <w:p>
+      <w:pPr>
+        <w:pStyle w:val="Heading2"/>
+      </w:pPr>
+      <w:r>
         <w:t>METODE PENELITIAN</w:t>
       </w:r>
     </w:p>
@@ -24262,13 +24813,643 @@
     </w:p>
     <w:p>
       <w:pPr>
-        <w:pStyle w:val="Heading1"/>
-        <w:jc w:val="center"/>
+        <w:pStyle w:val="Heading2"/>
       </w:pPr>
       <w:r>
         <w:lastRenderedPageBreak/>
         <w:t>JADWAL PENELITIAN</w:t>
       </w:r>
+    </w:p>
+    <w:tbl>
+      <w:tblPr>
+        <w:tblStyle w:val="TableGrid"/>
+        <w:tblW w:w="0" w:type="auto"/>
+        <w:tblLook w:val="04A0" w:firstRow="1" w:lastRow="0" w:firstColumn="1" w:lastColumn="0" w:noHBand="0" w:noVBand="1"/>
+      </w:tblPr>
+      <w:tblGrid>
+        <w:gridCol w:w="2122"/>
+        <w:gridCol w:w="1134"/>
+        <w:gridCol w:w="1134"/>
+        <w:gridCol w:w="1134"/>
+        <w:gridCol w:w="1275"/>
+      </w:tblGrid>
+      <w:tr>
+        <w:tc>
+          <w:tcPr>
+            <w:tcW w:w="2122" w:type="dxa"/>
+          </w:tcPr>
+          <w:p>
+            <w:pPr>
+              <w:ind w:firstLine="0"/>
+            </w:pPr>
+            <w:proofErr w:type="spellStart"/>
+            <w:r>
+              <w:t>Kegiatan</w:t>
+            </w:r>
+            <w:proofErr w:type="spellEnd"/>
+          </w:p>
+        </w:tc>
+        <w:tc>
+          <w:tcPr>
+            <w:tcW w:w="1134" w:type="dxa"/>
+          </w:tcPr>
+          <w:p>
+            <w:pPr>
+              <w:ind w:firstLine="0"/>
+              <w:jc w:val="center"/>
+            </w:pPr>
+            <w:r>
+              <w:t>Bulan 1</w:t>
+            </w:r>
+          </w:p>
+        </w:tc>
+        <w:tc>
+          <w:tcPr>
+            <w:tcW w:w="1134" w:type="dxa"/>
+          </w:tcPr>
+          <w:p>
+            <w:pPr>
+              <w:ind w:firstLine="0"/>
+              <w:jc w:val="center"/>
+            </w:pPr>
+            <w:r>
+              <w:t>Bulan 2</w:t>
+            </w:r>
+          </w:p>
+        </w:tc>
+        <w:tc>
+          <w:tcPr>
+            <w:tcW w:w="1134" w:type="dxa"/>
+          </w:tcPr>
+          <w:p>
+            <w:pPr>
+              <w:ind w:firstLine="0"/>
+              <w:jc w:val="center"/>
+            </w:pPr>
+            <w:r>
+              <w:t>Bulan 3</w:t>
+            </w:r>
+          </w:p>
+        </w:tc>
+        <w:tc>
+          <w:tcPr>
+            <w:tcW w:w="1275" w:type="dxa"/>
+          </w:tcPr>
+          <w:p>
+            <w:pPr>
+              <w:ind w:firstLine="0"/>
+              <w:jc w:val="center"/>
+            </w:pPr>
+            <w:r>
+              <w:t>Bulan 4</w:t>
+            </w:r>
+          </w:p>
+        </w:tc>
+      </w:tr>
+      <w:tr>
+        <w:tc>
+          <w:tcPr>
+            <w:tcW w:w="2122" w:type="dxa"/>
+          </w:tcPr>
+          <w:p>
+            <w:pPr>
+              <w:ind w:firstLine="0"/>
+            </w:pPr>
+            <w:proofErr w:type="spellStart"/>
+            <w:r>
+              <w:t>Ujian</w:t>
+            </w:r>
+            <w:proofErr w:type="spellEnd"/>
+            <w:r>
+              <w:t xml:space="preserve"> Proposal TA</w:t>
+            </w:r>
+          </w:p>
+        </w:tc>
+        <w:tc>
+          <w:tcPr>
+            <w:tcW w:w="1134" w:type="dxa"/>
+            <w:shd w:val="clear" w:color="auto" w:fill="000000" w:themeFill="text1"/>
+          </w:tcPr>
+          <w:p>
+            <w:pPr>
+              <w:ind w:firstLine="0"/>
+            </w:pPr>
+          </w:p>
+        </w:tc>
+        <w:tc>
+          <w:tcPr>
+            <w:tcW w:w="1134" w:type="dxa"/>
+          </w:tcPr>
+          <w:p>
+            <w:pPr>
+              <w:ind w:firstLine="0"/>
+            </w:pPr>
+          </w:p>
+        </w:tc>
+        <w:tc>
+          <w:tcPr>
+            <w:tcW w:w="1134" w:type="dxa"/>
+          </w:tcPr>
+          <w:p>
+            <w:pPr>
+              <w:ind w:firstLine="0"/>
+            </w:pPr>
+          </w:p>
+        </w:tc>
+        <w:tc>
+          <w:tcPr>
+            <w:tcW w:w="1275" w:type="dxa"/>
+          </w:tcPr>
+          <w:p>
+            <w:pPr>
+              <w:ind w:firstLine="0"/>
+            </w:pPr>
+          </w:p>
+        </w:tc>
+      </w:tr>
+      <w:tr>
+        <w:tc>
+          <w:tcPr>
+            <w:tcW w:w="2122" w:type="dxa"/>
+          </w:tcPr>
+          <w:p>
+            <w:pPr>
+              <w:ind w:firstLine="0"/>
+            </w:pPr>
+            <w:proofErr w:type="spellStart"/>
+            <w:r>
+              <w:t>Revisi</w:t>
+            </w:r>
+            <w:proofErr w:type="spellEnd"/>
+            <w:r>
+              <w:t xml:space="preserve"> Proposal TA</w:t>
+            </w:r>
+          </w:p>
+        </w:tc>
+        <w:tc>
+          <w:tcPr>
+            <w:tcW w:w="1134" w:type="dxa"/>
+            <w:shd w:val="clear" w:color="auto" w:fill="000000" w:themeFill="text1"/>
+          </w:tcPr>
+          <w:p>
+            <w:pPr>
+              <w:ind w:firstLine="0"/>
+            </w:pPr>
+          </w:p>
+        </w:tc>
+        <w:tc>
+          <w:tcPr>
+            <w:tcW w:w="1134" w:type="dxa"/>
+          </w:tcPr>
+          <w:p>
+            <w:pPr>
+              <w:ind w:firstLine="0"/>
+            </w:pPr>
+          </w:p>
+        </w:tc>
+        <w:tc>
+          <w:tcPr>
+            <w:tcW w:w="1134" w:type="dxa"/>
+          </w:tcPr>
+          <w:p>
+            <w:pPr>
+              <w:ind w:firstLine="0"/>
+            </w:pPr>
+          </w:p>
+        </w:tc>
+        <w:tc>
+          <w:tcPr>
+            <w:tcW w:w="1275" w:type="dxa"/>
+          </w:tcPr>
+          <w:p>
+            <w:pPr>
+              <w:ind w:firstLine="0"/>
+            </w:pPr>
+          </w:p>
+        </w:tc>
+      </w:tr>
+      <w:tr>
+        <w:tc>
+          <w:tcPr>
+            <w:tcW w:w="2122" w:type="dxa"/>
+          </w:tcPr>
+          <w:p>
+            <w:pPr>
+              <w:ind w:firstLine="0"/>
+            </w:pPr>
+            <w:r>
+              <w:t>Olah Data</w:t>
+            </w:r>
+          </w:p>
+        </w:tc>
+        <w:tc>
+          <w:tcPr>
+            <w:tcW w:w="1134" w:type="dxa"/>
+          </w:tcPr>
+          <w:p>
+            <w:pPr>
+              <w:ind w:firstLine="0"/>
+            </w:pPr>
+          </w:p>
+        </w:tc>
+        <w:tc>
+          <w:tcPr>
+            <w:tcW w:w="1134" w:type="dxa"/>
+            <w:shd w:val="clear" w:color="auto" w:fill="000000" w:themeFill="text1"/>
+          </w:tcPr>
+          <w:p>
+            <w:pPr>
+              <w:ind w:firstLine="0"/>
+            </w:pPr>
+          </w:p>
+        </w:tc>
+        <w:tc>
+          <w:tcPr>
+            <w:tcW w:w="1134" w:type="dxa"/>
+          </w:tcPr>
+          <w:p>
+            <w:pPr>
+              <w:ind w:firstLine="0"/>
+            </w:pPr>
+          </w:p>
+        </w:tc>
+        <w:tc>
+          <w:tcPr>
+            <w:tcW w:w="1275" w:type="dxa"/>
+          </w:tcPr>
+          <w:p>
+            <w:pPr>
+              <w:ind w:firstLine="0"/>
+            </w:pPr>
+          </w:p>
+        </w:tc>
+      </w:tr>
+      <w:tr>
+        <w:tc>
+          <w:tcPr>
+            <w:tcW w:w="2122" w:type="dxa"/>
+          </w:tcPr>
+          <w:p>
+            <w:pPr>
+              <w:ind w:firstLine="0"/>
+            </w:pPr>
+            <w:proofErr w:type="spellStart"/>
+            <w:r>
+              <w:t>Penyusunan</w:t>
+            </w:r>
+            <w:proofErr w:type="spellEnd"/>
+            <w:r>
+              <w:t xml:space="preserve"> Skripsi</w:t>
+            </w:r>
+          </w:p>
+        </w:tc>
+        <w:tc>
+          <w:tcPr>
+            <w:tcW w:w="1134" w:type="dxa"/>
+          </w:tcPr>
+          <w:p>
+            <w:pPr>
+              <w:ind w:firstLine="0"/>
+            </w:pPr>
+          </w:p>
+        </w:tc>
+        <w:tc>
+          <w:tcPr>
+            <w:tcW w:w="1134" w:type="dxa"/>
+            <w:shd w:val="clear" w:color="auto" w:fill="000000" w:themeFill="text1"/>
+          </w:tcPr>
+          <w:p>
+            <w:pPr>
+              <w:ind w:firstLine="0"/>
+            </w:pPr>
+          </w:p>
+        </w:tc>
+        <w:tc>
+          <w:tcPr>
+            <w:tcW w:w="1134" w:type="dxa"/>
+          </w:tcPr>
+          <w:p>
+            <w:pPr>
+              <w:ind w:firstLine="0"/>
+            </w:pPr>
+          </w:p>
+        </w:tc>
+        <w:tc>
+          <w:tcPr>
+            <w:tcW w:w="1275" w:type="dxa"/>
+          </w:tcPr>
+          <w:p>
+            <w:pPr>
+              <w:ind w:firstLine="0"/>
+            </w:pPr>
+          </w:p>
+        </w:tc>
+      </w:tr>
+      <w:tr>
+        <w:tc>
+          <w:tcPr>
+            <w:tcW w:w="2122" w:type="dxa"/>
+          </w:tcPr>
+          <w:p>
+            <w:pPr>
+              <w:ind w:firstLine="0"/>
+            </w:pPr>
+            <w:proofErr w:type="spellStart"/>
+            <w:r>
+              <w:t>Penyusunan</w:t>
+            </w:r>
+            <w:proofErr w:type="spellEnd"/>
+            <w:r>
+              <w:t xml:space="preserve"> Artikel</w:t>
+            </w:r>
+          </w:p>
+        </w:tc>
+        <w:tc>
+          <w:tcPr>
+            <w:tcW w:w="1134" w:type="dxa"/>
+          </w:tcPr>
+          <w:p>
+            <w:pPr>
+              <w:ind w:firstLine="0"/>
+            </w:pPr>
+          </w:p>
+        </w:tc>
+        <w:tc>
+          <w:tcPr>
+            <w:tcW w:w="1134" w:type="dxa"/>
+            <w:shd w:val="clear" w:color="auto" w:fill="000000" w:themeFill="text1"/>
+          </w:tcPr>
+          <w:p>
+            <w:pPr>
+              <w:ind w:firstLine="0"/>
+            </w:pPr>
+          </w:p>
+        </w:tc>
+        <w:tc>
+          <w:tcPr>
+            <w:tcW w:w="1134" w:type="dxa"/>
+          </w:tcPr>
+          <w:p>
+            <w:pPr>
+              <w:ind w:firstLine="0"/>
+            </w:pPr>
+          </w:p>
+        </w:tc>
+        <w:tc>
+          <w:tcPr>
+            <w:tcW w:w="1275" w:type="dxa"/>
+          </w:tcPr>
+          <w:p>
+            <w:pPr>
+              <w:ind w:firstLine="0"/>
+            </w:pPr>
+          </w:p>
+        </w:tc>
+      </w:tr>
+      <w:tr>
+        <w:tc>
+          <w:tcPr>
+            <w:tcW w:w="2122" w:type="dxa"/>
+          </w:tcPr>
+          <w:p>
+            <w:pPr>
+              <w:ind w:firstLine="0"/>
+            </w:pPr>
+            <w:r>
+              <w:t>Seminar Hasil</w:t>
+            </w:r>
+          </w:p>
+        </w:tc>
+        <w:tc>
+          <w:tcPr>
+            <w:tcW w:w="1134" w:type="dxa"/>
+          </w:tcPr>
+          <w:p>
+            <w:pPr>
+              <w:ind w:firstLine="0"/>
+            </w:pPr>
+          </w:p>
+        </w:tc>
+        <w:tc>
+          <w:tcPr>
+            <w:tcW w:w="1134" w:type="dxa"/>
+          </w:tcPr>
+          <w:p>
+            <w:pPr>
+              <w:ind w:firstLine="0"/>
+            </w:pPr>
+          </w:p>
+        </w:tc>
+        <w:tc>
+          <w:tcPr>
+            <w:tcW w:w="1134" w:type="dxa"/>
+            <w:shd w:val="clear" w:color="auto" w:fill="000000" w:themeFill="text1"/>
+          </w:tcPr>
+          <w:p>
+            <w:pPr>
+              <w:ind w:firstLine="0"/>
+            </w:pPr>
+          </w:p>
+        </w:tc>
+        <w:tc>
+          <w:tcPr>
+            <w:tcW w:w="1275" w:type="dxa"/>
+          </w:tcPr>
+          <w:p>
+            <w:pPr>
+              <w:ind w:firstLine="0"/>
+            </w:pPr>
+          </w:p>
+        </w:tc>
+      </w:tr>
+      <w:tr>
+        <w:tc>
+          <w:tcPr>
+            <w:tcW w:w="2122" w:type="dxa"/>
+          </w:tcPr>
+          <w:p>
+            <w:pPr>
+              <w:ind w:firstLine="0"/>
+            </w:pPr>
+            <w:proofErr w:type="spellStart"/>
+            <w:r>
+              <w:t>Revisi</w:t>
+            </w:r>
+            <w:proofErr w:type="spellEnd"/>
+            <w:r>
+              <w:t xml:space="preserve"> Artikel</w:t>
+            </w:r>
+          </w:p>
+        </w:tc>
+        <w:tc>
+          <w:tcPr>
+            <w:tcW w:w="1134" w:type="dxa"/>
+          </w:tcPr>
+          <w:p>
+            <w:pPr>
+              <w:ind w:firstLine="0"/>
+            </w:pPr>
+          </w:p>
+        </w:tc>
+        <w:tc>
+          <w:tcPr>
+            <w:tcW w:w="1134" w:type="dxa"/>
+          </w:tcPr>
+          <w:p>
+            <w:pPr>
+              <w:ind w:firstLine="0"/>
+            </w:pPr>
+          </w:p>
+        </w:tc>
+        <w:tc>
+          <w:tcPr>
+            <w:tcW w:w="1134" w:type="dxa"/>
+            <w:shd w:val="clear" w:color="auto" w:fill="000000" w:themeFill="text1"/>
+          </w:tcPr>
+          <w:p>
+            <w:pPr>
+              <w:ind w:firstLine="0"/>
+            </w:pPr>
+          </w:p>
+        </w:tc>
+        <w:tc>
+          <w:tcPr>
+            <w:tcW w:w="1275" w:type="dxa"/>
+          </w:tcPr>
+          <w:p>
+            <w:pPr>
+              <w:ind w:firstLine="0"/>
+            </w:pPr>
+          </w:p>
+        </w:tc>
+      </w:tr>
+      <w:tr>
+        <w:tc>
+          <w:tcPr>
+            <w:tcW w:w="2122" w:type="dxa"/>
+          </w:tcPr>
+          <w:p>
+            <w:pPr>
+              <w:ind w:firstLine="0"/>
+            </w:pPr>
+            <w:proofErr w:type="spellStart"/>
+            <w:r>
+              <w:t>Ujian</w:t>
+            </w:r>
+            <w:proofErr w:type="spellEnd"/>
+            <w:r>
+              <w:t xml:space="preserve"> Skripsi</w:t>
+            </w:r>
+          </w:p>
+        </w:tc>
+        <w:tc>
+          <w:tcPr>
+            <w:tcW w:w="1134" w:type="dxa"/>
+          </w:tcPr>
+          <w:p>
+            <w:pPr>
+              <w:ind w:firstLine="0"/>
+            </w:pPr>
+          </w:p>
+        </w:tc>
+        <w:tc>
+          <w:tcPr>
+            <w:tcW w:w="1134" w:type="dxa"/>
+          </w:tcPr>
+          <w:p>
+            <w:pPr>
+              <w:ind w:firstLine="0"/>
+            </w:pPr>
+          </w:p>
+        </w:tc>
+        <w:tc>
+          <w:tcPr>
+            <w:tcW w:w="1134" w:type="dxa"/>
+          </w:tcPr>
+          <w:p>
+            <w:pPr>
+              <w:ind w:firstLine="0"/>
+            </w:pPr>
+          </w:p>
+        </w:tc>
+        <w:tc>
+          <w:tcPr>
+            <w:tcW w:w="1275" w:type="dxa"/>
+            <w:shd w:val="clear" w:color="auto" w:fill="000000" w:themeFill="text1"/>
+          </w:tcPr>
+          <w:p>
+            <w:pPr>
+              <w:ind w:firstLine="0"/>
+            </w:pPr>
+          </w:p>
+        </w:tc>
+      </w:tr>
+      <w:tr>
+        <w:tc>
+          <w:tcPr>
+            <w:tcW w:w="2122" w:type="dxa"/>
+          </w:tcPr>
+          <w:p>
+            <w:pPr>
+              <w:ind w:firstLine="0"/>
+            </w:pPr>
+            <w:proofErr w:type="spellStart"/>
+            <w:r>
+              <w:t>Revisi</w:t>
+            </w:r>
+            <w:proofErr w:type="spellEnd"/>
+            <w:r>
+              <w:t xml:space="preserve"> Skripsi</w:t>
+            </w:r>
+          </w:p>
+        </w:tc>
+        <w:tc>
+          <w:tcPr>
+            <w:tcW w:w="1134" w:type="dxa"/>
+          </w:tcPr>
+          <w:p>
+            <w:pPr>
+              <w:ind w:firstLine="0"/>
+            </w:pPr>
+          </w:p>
+        </w:tc>
+        <w:tc>
+          <w:tcPr>
+            <w:tcW w:w="1134" w:type="dxa"/>
+          </w:tcPr>
+          <w:p>
+            <w:pPr>
+              <w:ind w:firstLine="0"/>
+            </w:pPr>
+          </w:p>
+        </w:tc>
+        <w:tc>
+          <w:tcPr>
+            <w:tcW w:w="1134" w:type="dxa"/>
+          </w:tcPr>
+          <w:p>
+            <w:pPr>
+              <w:ind w:firstLine="0"/>
+            </w:pPr>
+          </w:p>
+        </w:tc>
+        <w:tc>
+          <w:tcPr>
+            <w:tcW w:w="1275" w:type="dxa"/>
+            <w:shd w:val="clear" w:color="auto" w:fill="000000" w:themeFill="text1"/>
+          </w:tcPr>
+          <w:p>
+            <w:pPr>
+              <w:ind w:firstLine="0"/>
+            </w:pPr>
+          </w:p>
+        </w:tc>
+      </w:tr>
+    </w:tbl>
+    <w:p>
+      <w:pPr>
+        <w:ind w:firstLine="0"/>
+      </w:pPr>
     </w:p>
     <w:p>
       <w:pPr>
@@ -29127,6 +30308,25 @@
       <w:szCs w:val="24"/>
     </w:rPr>
   </w:style>
+  <w:style w:type="table" w:styleId="TableGrid">
+    <w:name w:val="Table Grid"/>
+    <w:basedOn w:val="TableNormal"/>
+    <w:uiPriority w:val="39"/>
+    <w:rsid w:val="007B16E7"/>
+    <w:pPr>
+      <w:spacing w:after="0" w:line="240" w:lineRule="auto"/>
+    </w:pPr>
+    <w:tblPr>
+      <w:tblBorders>
+        <w:top w:val="single" w:sz="4" w:space="0" w:color="auto"/>
+        <w:left w:val="single" w:sz="4" w:space="0" w:color="auto"/>
+        <w:bottom w:val="single" w:sz="4" w:space="0" w:color="auto"/>
+        <w:right w:val="single" w:sz="4" w:space="0" w:color="auto"/>
+        <w:insideH w:val="single" w:sz="4" w:space="0" w:color="auto"/>
+        <w:insideV w:val="single" w:sz="4" w:space="0" w:color="auto"/>
+      </w:tblBorders>
+    </w:tblPr>
+  </w:style>
 </w:styles>
 </file>
 
@@ -29232,12 +30432,15 @@
   <w:rsids>
     <w:rsidRoot w:val="00ED7E23"/>
     <w:rsid w:val="002D097E"/>
+    <w:rsid w:val="003775B5"/>
     <w:rsid w:val="005D4088"/>
     <w:rsid w:val="00701D60"/>
     <w:rsid w:val="007303C7"/>
     <w:rsid w:val="00DC07D2"/>
+    <w:rsid w:val="00E37EA3"/>
     <w:rsid w:val="00E5090E"/>
     <w:rsid w:val="00E74923"/>
+    <w:rsid w:val="00EC5E75"/>
     <w:rsid w:val="00ED7E23"/>
     <w:rsid w:val="00F97DBD"/>
   </w:rsids>
@@ -29695,7 +30898,7 @@
     <w:basedOn w:val="DefaultParagraphFont"/>
     <w:uiPriority w:val="99"/>
     <w:semiHidden/>
-    <w:rsid w:val="00ED7E23"/>
+    <w:rsid w:val="00E37EA3"/>
     <w:rPr>
       <w:color w:val="666666"/>
     </w:rPr>

</xml_diff>

<commit_message>
mengubah et al menjadi italic, merubah judul bab-bab menajadi bahasa indonesia
</commit_message>
<xml_diff>
--- a/PROPOSAL TUGAS AKHIR.docx
+++ b/PROPOSAL TUGAS AKHIR.docx
@@ -403,7 +403,21 @@
             <w:rPr>
               <w:color w:val="000000"/>
             </w:rPr>
-            <w:t>(Hopf et al., 2023)</w:t>
+            <w:t xml:space="preserve">(Hopf </w:t>
+          </w:r>
+          <w:r>
+            <w:rPr>
+              <w:i/>
+              <w:iCs/>
+              <w:color w:val="000000"/>
+            </w:rPr>
+            <w:t>et al.</w:t>
+          </w:r>
+          <w:r>
+            <w:rPr>
+              <w:color w:val="000000"/>
+            </w:rPr>
+            <w:t>, 2023)</w:t>
           </w:r>
         </w:sdtContent>
       </w:sdt>
@@ -576,7 +590,14 @@
       </w:r>
       <w:proofErr w:type="spellEnd"/>
       <w:r>
-        <w:t xml:space="preserve"> real-time</w:t>
+        <w:t xml:space="preserve"> </w:t>
+      </w:r>
+      <w:r>
+        <w:rPr>
+          <w:i/>
+          <w:iCs/>
+        </w:rPr>
+        <w:t>real-time</w:t>
       </w:r>
       <w:r>
         <w:t xml:space="preserve"> </w:t>
@@ -1106,7 +1127,21 @@
             <w:rPr>
               <w:color w:val="000000"/>
             </w:rPr>
-            <w:t xml:space="preserve"> et al., 2017)</w:t>
+            <w:t xml:space="preserve"> </w:t>
+          </w:r>
+          <w:r>
+            <w:rPr>
+              <w:i/>
+              <w:iCs/>
+              <w:color w:val="000000"/>
+            </w:rPr>
+            <w:t>et al</w:t>
+          </w:r>
+          <w:r>
+            <w:rPr>
+              <w:color w:val="000000"/>
+            </w:rPr>
+            <w:t>., 2017)</w:t>
           </w:r>
         </w:sdtContent>
       </w:sdt>
@@ -1292,7 +1327,21 @@
             <w:rPr>
               <w:color w:val="000000"/>
             </w:rPr>
-            <w:t xml:space="preserve"> et al., 2018)</w:t>
+            <w:t xml:space="preserve"> </w:t>
+          </w:r>
+          <w:r>
+            <w:rPr>
+              <w:i/>
+              <w:iCs/>
+              <w:color w:val="000000"/>
+            </w:rPr>
+            <w:t>et al</w:t>
+          </w:r>
+          <w:r>
+            <w:rPr>
+              <w:color w:val="000000"/>
+            </w:rPr>
+            <w:t>., 2018)</w:t>
           </w:r>
         </w:sdtContent>
       </w:sdt>
@@ -1467,7 +1516,21 @@
             <w:rPr>
               <w:color w:val="000000"/>
             </w:rPr>
-            <w:t>(Wu et al., 2023)</w:t>
+            <w:t xml:space="preserve">(Wu </w:t>
+          </w:r>
+          <w:r>
+            <w:rPr>
+              <w:i/>
+              <w:iCs/>
+              <w:color w:val="000000"/>
+            </w:rPr>
+            <w:t>et al</w:t>
+          </w:r>
+          <w:r>
+            <w:rPr>
+              <w:color w:val="000000"/>
+            </w:rPr>
+            <w:t>., 2023)</w:t>
           </w:r>
         </w:sdtContent>
       </w:sdt>
@@ -1636,7 +1699,21 @@
             <w:rPr>
               <w:color w:val="000000"/>
             </w:rPr>
-            <w:t>(Hopf et al., 2023)</w:t>
+            <w:t xml:space="preserve">(Hopf </w:t>
+          </w:r>
+          <w:r>
+            <w:rPr>
+              <w:i/>
+              <w:iCs/>
+              <w:color w:val="000000"/>
+            </w:rPr>
+            <w:t>et al</w:t>
+          </w:r>
+          <w:r>
+            <w:rPr>
+              <w:color w:val="000000"/>
+            </w:rPr>
+            <w:t>., 2023)</w:t>
           </w:r>
         </w:sdtContent>
       </w:sdt>
@@ -2676,7 +2753,21 @@
             <w:rPr>
               <w:color w:val="000000"/>
             </w:rPr>
-            <w:t>(Hopf et al., 2023)</w:t>
+            <w:t xml:space="preserve">(Hopf </w:t>
+          </w:r>
+          <w:r>
+            <w:rPr>
+              <w:i/>
+              <w:iCs/>
+              <w:color w:val="000000"/>
+            </w:rPr>
+            <w:t>et al</w:t>
+          </w:r>
+          <w:r>
+            <w:rPr>
+              <w:color w:val="000000"/>
+            </w:rPr>
+            <w:t>., 2023)</w:t>
           </w:r>
         </w:sdtContent>
       </w:sdt>
@@ -8896,7 +8987,21 @@
             <w:rPr>
               <w:color w:val="000000"/>
             </w:rPr>
-            <w:t>(Garg et al., 2022)</w:t>
+            <w:t xml:space="preserve">(Garg </w:t>
+          </w:r>
+          <w:r>
+            <w:rPr>
+              <w:i/>
+              <w:iCs/>
+              <w:color w:val="000000"/>
+            </w:rPr>
+            <w:t>et al</w:t>
+          </w:r>
+          <w:r>
+            <w:rPr>
+              <w:color w:val="000000"/>
+            </w:rPr>
+            <w:t>., 2022)</w:t>
           </w:r>
         </w:sdtContent>
       </w:sdt>
@@ -9589,6 +9694,7 @@
       <w:proofErr w:type="spellEnd"/>
     </w:p>
     <w:p>
+      <w:commentRangeStart w:id="0"/>
       <w:r>
         <w:t>De</w:t>
       </w:r>
@@ -10340,6 +10446,13 @@
           <w:rFonts w:eastAsiaTheme="minorEastAsia"/>
         </w:rPr>
         <w:t>.</w:t>
+      </w:r>
+      <w:commentRangeEnd w:id="0"/>
+      <w:r>
+        <w:rPr>
+          <w:rStyle w:val="CommentReference"/>
+        </w:rPr>
+        <w:commentReference w:id="0"/>
       </w:r>
     </w:p>
     <w:p>
@@ -11537,6 +11650,7 @@
         <w:t>, prediksi model adalah:</w:t>
       </w:r>
     </w:p>
+    <w:commentRangeStart w:id="1"/>
     <w:p>
       <w:pPr>
         <w:ind w:firstLine="0"/>
@@ -11832,6 +11946,13 @@
       <w:r>
         <w:t>.</w:t>
       </w:r>
+      <w:commentRangeEnd w:id="1"/>
+      <w:r>
+        <w:rPr>
+          <w:rStyle w:val="CommentReference"/>
+        </w:rPr>
+        <w:commentReference w:id="1"/>
+      </w:r>
     </w:p>
     <w:p>
       <w:pPr>
@@ -11950,14 +12071,30 @@
             <w:rPr>
               <w:color w:val="000000"/>
             </w:rPr>
-            <w:t xml:space="preserve">(Jing et </w:t>
+            <w:t xml:space="preserve">(Jing </w:t>
           </w:r>
           <w:r>
             <w:rPr>
+              <w:i/>
+              <w:iCs/>
               <w:color w:val="000000"/>
             </w:rPr>
+            <w:t xml:space="preserve">et </w:t>
+          </w:r>
+          <w:r>
+            <w:rPr>
+              <w:i/>
+              <w:iCs/>
+              <w:color w:val="000000"/>
+            </w:rPr>
             <w:lastRenderedPageBreak/>
-            <w:t>al., 2022)</w:t>
+            <w:t>al</w:t>
+          </w:r>
+          <w:r>
+            <w:rPr>
+              <w:color w:val="000000"/>
+            </w:rPr>
+            <w:t>., 2022)</w:t>
           </w:r>
         </w:sdtContent>
       </w:sdt>
@@ -12872,16 +13009,36 @@
       <w:pPr>
         <w:pStyle w:val="Heading3"/>
       </w:pPr>
-      <w:r>
-        <w:t>Feature Engineering Electrical Load Forecasting</w:t>
+      <w:proofErr w:type="spellStart"/>
+      <w:r>
+        <w:t>Variabel</w:t>
+      </w:r>
+      <w:proofErr w:type="spellEnd"/>
+      <w:r>
+        <w:t xml:space="preserve"> Input</w:t>
+      </w:r>
+      <w:commentRangeStart w:id="2"/>
+      <w:commentRangeEnd w:id="2"/>
+      <w:r>
+        <w:rPr>
+          <w:rStyle w:val="CommentReference"/>
+          <w:b w:val="0"/>
+          <w:bCs/>
+        </w:rPr>
+        <w:commentReference w:id="2"/>
       </w:r>
     </w:p>
     <w:p>
       <w:pPr>
         <w:pStyle w:val="Heading4"/>
       </w:pPr>
-      <w:r>
-        <w:t>Lag Features</w:t>
+      <w:proofErr w:type="spellStart"/>
+      <w:r>
+        <w:t>Variabel</w:t>
+      </w:r>
+      <w:proofErr w:type="spellEnd"/>
+      <w:r>
+        <w:t xml:space="preserve"> Lag</w:t>
       </w:r>
     </w:p>
     <w:p>
@@ -13128,23 +13285,7 @@
         </m:r>
       </m:oMath>
       <w:r>
-        <w:t xml:space="preserve"> </w:t>
-      </w:r>
-      <w:proofErr w:type="spellStart"/>
-      <w:r>
-        <w:t>adalah</w:t>
-      </w:r>
-      <w:proofErr w:type="spellEnd"/>
-      <w:r>
-        <w:t xml:space="preserve"> </w:t>
-      </w:r>
-      <w:proofErr w:type="spellStart"/>
-      <w:r>
-        <w:t>maksimum</w:t>
-      </w:r>
-      <w:proofErr w:type="spellEnd"/>
-      <w:r>
-        <w:t xml:space="preserve"> </w:t>
+        <w:t xml:space="preserve"> adalah maksimum </w:t>
       </w:r>
       <w:r>
         <w:rPr>
@@ -13169,11 +13310,13 @@
       <w:pPr>
         <w:pStyle w:val="Heading4"/>
       </w:pPr>
-      <w:r>
-        <w:t>M</w:t>
-      </w:r>
-      <w:r>
-        <w:t>oving Average Features</w:t>
+      <w:proofErr w:type="spellStart"/>
+      <w:r>
+        <w:t>Variabel</w:t>
+      </w:r>
+      <w:proofErr w:type="spellEnd"/>
+      <w:r>
+        <w:t xml:space="preserve"> Moving Average</w:t>
       </w:r>
     </w:p>
     <w:p>
@@ -13449,9 +13592,19 @@
       <w:pPr>
         <w:pStyle w:val="Heading4"/>
       </w:pPr>
-      <w:r>
-        <w:t>Calendar Features</w:t>
-      </w:r>
+      <w:proofErr w:type="spellStart"/>
+      <w:r>
+        <w:t>Variabel</w:t>
+      </w:r>
+      <w:proofErr w:type="spellEnd"/>
+      <w:r>
+        <w:t xml:space="preserve"> </w:t>
+      </w:r>
+      <w:proofErr w:type="spellStart"/>
+      <w:r>
+        <w:t>Kalendar</w:t>
+      </w:r>
+      <w:proofErr w:type="spellEnd"/>
     </w:p>
     <w:p>
       <w:pPr>
@@ -13737,9 +13890,19 @@
       <w:pPr>
         <w:pStyle w:val="Heading4"/>
       </w:pPr>
-      <w:r>
-        <w:t>Cyclical Encoding</w:t>
-      </w:r>
+      <w:proofErr w:type="spellStart"/>
+      <w:r>
+        <w:t>Variabel</w:t>
+      </w:r>
+      <w:proofErr w:type="spellEnd"/>
+      <w:r>
+        <w:t xml:space="preserve"> Encoding </w:t>
+      </w:r>
+      <w:proofErr w:type="spellStart"/>
+      <w:r>
+        <w:t>Siklis</w:t>
+      </w:r>
+      <w:proofErr w:type="spellEnd"/>
     </w:p>
     <w:p>
       <w:pPr>
@@ -14095,8 +14258,21 @@
       <w:pPr>
         <w:pStyle w:val="Heading3"/>
       </w:pPr>
-      <w:r>
-        <w:t>Bayesian Optimization Hyperparameter Tuning</w:t>
+      <w:proofErr w:type="spellStart"/>
+      <w:r>
+        <w:t>Optimasi</w:t>
+      </w:r>
+      <w:proofErr w:type="spellEnd"/>
+      <w:r>
+        <w:t xml:space="preserve"> Bayesian </w:t>
+      </w:r>
+      <w:proofErr w:type="spellStart"/>
+      <w:r>
+        <w:t>Hiperparameter</w:t>
+      </w:r>
+      <w:proofErr w:type="spellEnd"/>
+      <w:r>
+        <w:t xml:space="preserve"> Tuning</w:t>
       </w:r>
     </w:p>
     <w:p>
@@ -14229,7 +14405,21 @@
             <w:rPr>
               <w:color w:val="000000"/>
             </w:rPr>
-            <w:t>(Arslan et al., 2023)</w:t>
+            <w:t xml:space="preserve">(Arslan </w:t>
+          </w:r>
+          <w:r>
+            <w:rPr>
+              <w:i/>
+              <w:iCs/>
+              <w:color w:val="000000"/>
+            </w:rPr>
+            <w:t>et al</w:t>
+          </w:r>
+          <w:r>
+            <w:rPr>
+              <w:color w:val="000000"/>
+            </w:rPr>
+            <w:t>., 2023)</w:t>
           </w:r>
         </w:sdtContent>
       </w:sdt>
@@ -17149,7 +17339,15 @@
         </m:r>
       </m:oMath>
       <w:r>
-        <w:t xml:space="preserve"> adalah </w:t>
+        <w:t xml:space="preserve"> </w:t>
+      </w:r>
+      <w:proofErr w:type="spellStart"/>
+      <w:r>
+        <w:t>adalah</w:t>
+      </w:r>
+      <w:proofErr w:type="spellEnd"/>
+      <w:r>
+        <w:t xml:space="preserve"> </w:t>
       </w:r>
       <w:r>
         <w:rPr>
@@ -17209,7 +17407,15 @@
         </m:r>
       </m:oMath>
       <w:r>
-        <w:t xml:space="preserve"> adalah </w:t>
+        <w:t xml:space="preserve"> </w:t>
+      </w:r>
+      <w:proofErr w:type="spellStart"/>
+      <w:r>
+        <w:t>adalah</w:t>
+      </w:r>
+      <w:proofErr w:type="spellEnd"/>
+      <w:r>
+        <w:t xml:space="preserve"> </w:t>
       </w:r>
       <w:r>
         <w:rPr>
@@ -18099,17 +18305,12 @@
         <w:t xml:space="preserve"> model </w:t>
       </w:r>
       <w:proofErr w:type="spellStart"/>
-      <w:proofErr w:type="gramStart"/>
       <w:r>
         <w:t>prediksi</w:t>
       </w:r>
       <w:proofErr w:type="spellEnd"/>
       <w:r>
-        <w:t>[</w:t>
-      </w:r>
-      <w:proofErr w:type="gramEnd"/>
-      <w:r>
-        <w:t xml:space="preserve">3]. MAPE </w:t>
+        <w:t xml:space="preserve">. MAPE </w:t>
       </w:r>
       <w:proofErr w:type="spellStart"/>
       <w:r>
@@ -18511,7 +18712,15 @@
         </m:acc>
       </m:oMath>
       <w:r>
-        <w:t xml:space="preserve"> adalah </w:t>
+        <w:t xml:space="preserve"> </w:t>
+      </w:r>
+      <w:proofErr w:type="spellStart"/>
+      <w:r>
+        <w:t>adalah</w:t>
+      </w:r>
+      <w:proofErr w:type="spellEnd"/>
+      <w:r>
+        <w:t xml:space="preserve"> </w:t>
       </w:r>
       <w:proofErr w:type="spellStart"/>
       <w:r>
@@ -18746,7 +18955,23 @@
               <w:rFonts w:eastAsia="Times New Roman"/>
               <w:color w:val="000000"/>
             </w:rPr>
-            <w:t xml:space="preserve"> et al., 2019; Shwartz-Ziv &amp; Armon, 2021)</w:t>
+            <w:t xml:space="preserve"> </w:t>
+          </w:r>
+          <w:r>
+            <w:rPr>
+              <w:rFonts w:eastAsia="Times New Roman"/>
+              <w:i/>
+              <w:iCs/>
+              <w:color w:val="000000"/>
+            </w:rPr>
+            <w:t>et al</w:t>
+          </w:r>
+          <w:r>
+            <w:rPr>
+              <w:rFonts w:eastAsia="Times New Roman"/>
+              <w:color w:val="000000"/>
+            </w:rPr>
+            <w:t>., 2019; Shwartz-Ziv &amp; Armon, 2021)</w:t>
           </w:r>
         </w:sdtContent>
       </w:sdt>
@@ -18958,7 +19183,23 @@
               <w:rFonts w:eastAsia="Times New Roman"/>
               <w:color w:val="000000"/>
             </w:rPr>
-            <w:t xml:space="preserve"> et al., 2019; Chen &amp; </w:t>
+            <w:t xml:space="preserve"> </w:t>
+          </w:r>
+          <w:r>
+            <w:rPr>
+              <w:rFonts w:eastAsia="Times New Roman"/>
+              <w:i/>
+              <w:iCs/>
+              <w:color w:val="000000"/>
+            </w:rPr>
+            <w:t>et al</w:t>
+          </w:r>
+          <w:r>
+            <w:rPr>
+              <w:rFonts w:eastAsia="Times New Roman"/>
+              <w:color w:val="000000"/>
+            </w:rPr>
+            <w:t xml:space="preserve">., 2019; Chen &amp; </w:t>
           </w:r>
           <w:proofErr w:type="spellStart"/>
           <w:r>
@@ -19336,7 +19577,23 @@
               <w:rFonts w:eastAsia="Times New Roman"/>
               <w:color w:val="000000"/>
             </w:rPr>
-            <w:t xml:space="preserve"> et al., 2024; </w:t>
+            <w:t xml:space="preserve"> </w:t>
+          </w:r>
+          <w:r>
+            <w:rPr>
+              <w:rFonts w:eastAsia="Times New Roman"/>
+              <w:i/>
+              <w:iCs/>
+              <w:color w:val="000000"/>
+            </w:rPr>
+            <w:t>et al</w:t>
+          </w:r>
+          <w:r>
+            <w:rPr>
+              <w:rFonts w:eastAsia="Times New Roman"/>
+              <w:color w:val="000000"/>
+            </w:rPr>
+            <w:t xml:space="preserve">., 2024; </w:t>
           </w:r>
           <w:proofErr w:type="spellStart"/>
           <w:r>
@@ -19540,7 +19797,35 @@
             <w:rPr>
               <w:color w:val="000000"/>
             </w:rPr>
-            <w:t xml:space="preserve"> et al., 2024; Padhi et al., 2020)</w:t>
+            <w:t xml:space="preserve"> </w:t>
+          </w:r>
+          <w:r>
+            <w:rPr>
+              <w:i/>
+              <w:iCs/>
+              <w:color w:val="000000"/>
+            </w:rPr>
+            <w:t>et al</w:t>
+          </w:r>
+          <w:r>
+            <w:rPr>
+              <w:color w:val="000000"/>
+            </w:rPr>
+            <w:t xml:space="preserve">., 2024; Padhi </w:t>
+          </w:r>
+          <w:r>
+            <w:rPr>
+              <w:i/>
+              <w:iCs/>
+              <w:color w:val="000000"/>
+            </w:rPr>
+            <w:t>et al</w:t>
+          </w:r>
+          <w:r>
+            <w:rPr>
+              <w:color w:val="000000"/>
+            </w:rPr>
+            <w:t>., 2020)</w:t>
           </w:r>
         </w:sdtContent>
       </w:sdt>
@@ -19695,7 +19980,21 @@
             <w:rPr>
               <w:color w:val="000000"/>
             </w:rPr>
-            <w:t xml:space="preserve"> et al., 2022)</w:t>
+            <w:t xml:space="preserve"> </w:t>
+          </w:r>
+          <w:r>
+            <w:rPr>
+              <w:i/>
+              <w:iCs/>
+              <w:color w:val="000000"/>
+            </w:rPr>
+            <w:t>et al</w:t>
+          </w:r>
+          <w:r>
+            <w:rPr>
+              <w:color w:val="000000"/>
+            </w:rPr>
+            <w:t>., 2022)</w:t>
           </w:r>
         </w:sdtContent>
       </w:sdt>
@@ -20871,7 +21170,21 @@
             <w:rPr>
               <w:color w:val="000000"/>
             </w:rPr>
-            <w:t>(Yi et al., 2023)</w:t>
+            <w:t xml:space="preserve">(Yi </w:t>
+          </w:r>
+          <w:r>
+            <w:rPr>
+              <w:i/>
+              <w:iCs/>
+              <w:color w:val="000000"/>
+            </w:rPr>
+            <w:t>et al</w:t>
+          </w:r>
+          <w:r>
+            <w:rPr>
+              <w:color w:val="000000"/>
+            </w:rPr>
+            <w:t>., 2023)</w:t>
           </w:r>
         </w:sdtContent>
       </w:sdt>
@@ -21129,7 +21442,21 @@
             <w:rPr>
               <w:color w:val="000000"/>
             </w:rPr>
-            <w:t>(Bjerregaard, 2023; Huang et al., 2023)</w:t>
+            <w:t xml:space="preserve">(Bjerregaard, 2023; Huang </w:t>
+          </w:r>
+          <w:r>
+            <w:rPr>
+              <w:i/>
+              <w:iCs/>
+              <w:color w:val="000000"/>
+            </w:rPr>
+            <w:t>et al</w:t>
+          </w:r>
+          <w:r>
+            <w:rPr>
+              <w:color w:val="000000"/>
+            </w:rPr>
+            <w:t>., 2023)</w:t>
           </w:r>
         </w:sdtContent>
       </w:sdt>
@@ -21286,7 +21613,35 @@
             <w:rPr>
               <w:color w:val="000000"/>
             </w:rPr>
-            <w:t>(Huang et al., 2023; Yi et al., 2023)</w:t>
+            <w:t xml:space="preserve">(Huang </w:t>
+          </w:r>
+          <w:r>
+            <w:rPr>
+              <w:i/>
+              <w:iCs/>
+              <w:color w:val="000000"/>
+            </w:rPr>
+            <w:t>et al</w:t>
+          </w:r>
+          <w:r>
+            <w:rPr>
+              <w:color w:val="000000"/>
+            </w:rPr>
+            <w:t xml:space="preserve">., 2023; Yi </w:t>
+          </w:r>
+          <w:r>
+            <w:rPr>
+              <w:i/>
+              <w:iCs/>
+              <w:color w:val="000000"/>
+            </w:rPr>
+            <w:t>et al</w:t>
+          </w:r>
+          <w:r>
+            <w:rPr>
+              <w:color w:val="000000"/>
+            </w:rPr>
+            <w:t>., 2023)</w:t>
           </w:r>
         </w:sdtContent>
       </w:sdt>
@@ -21492,7 +21847,23 @@
               <w:rFonts w:eastAsia="Times New Roman"/>
               <w:color w:val="000000"/>
             </w:rPr>
-            <w:t xml:space="preserve"> et al., 2022; Shwartz-Ziv &amp; Armon, 2021)</w:t>
+            <w:t xml:space="preserve"> </w:t>
+          </w:r>
+          <w:r>
+            <w:rPr>
+              <w:rFonts w:eastAsia="Times New Roman"/>
+              <w:i/>
+              <w:iCs/>
+              <w:color w:val="000000"/>
+            </w:rPr>
+            <w:t>et al</w:t>
+          </w:r>
+          <w:r>
+            <w:rPr>
+              <w:rFonts w:eastAsia="Times New Roman"/>
+              <w:color w:val="000000"/>
+            </w:rPr>
+            <w:t>., 2022; Shwartz-Ziv &amp; Armon, 2021)</w:t>
           </w:r>
         </w:sdtContent>
       </w:sdt>
@@ -21927,7 +22298,7 @@
                     <pic:cNvPicPr/>
                   </pic:nvPicPr>
                   <pic:blipFill>
-                    <a:blip r:embed="rId9">
+                    <a:blip r:embed="rId13">
                       <a:extLst>
                         <a:ext uri="{28A0092B-C50C-407E-A947-70E740481C1C}">
                           <a14:useLocalDpi xmlns:a14="http://schemas.microsoft.com/office/drawing/2010/main" val="0"/>
@@ -22746,13 +23117,11 @@
         <w:ind w:left="851"/>
       </w:pPr>
       <w:r>
-        <w:t xml:space="preserve">Fold 3: 15 </w:t>
-      </w:r>
-      <w:proofErr w:type="spellStart"/>
-      <w:r>
-        <w:t>Februari</w:t>
-      </w:r>
-      <w:proofErr w:type="spellEnd"/>
+        <w:t>Fold 3: 15</w:t>
+      </w:r>
+      <w:r>
+        <w:t xml:space="preserve"> Januari</w:t>
+      </w:r>
       <w:r>
         <w:t xml:space="preserve"> 2009 - 19 </w:t>
       </w:r>
@@ -27084,6 +27453,98 @@
 </w:document>
 </file>
 
+<file path=word/comments.xml><?xml version="1.0" encoding="utf-8"?>
+<w:comments xmlns:wpc="http://schemas.microsoft.com/office/word/2010/wordprocessingCanvas" xmlns:cx="http://schemas.microsoft.com/office/drawing/2014/chartex" xmlns:cx1="http://schemas.microsoft.com/office/drawing/2015/9/8/chartex" xmlns:cx2="http://schemas.microsoft.com/office/drawing/2015/10/21/chartex" xmlns:cx3="http://schemas.microsoft.com/office/drawing/2016/5/9/chartex" xmlns:cx4="http://schemas.microsoft.com/office/drawing/2016/5/10/chartex" xmlns:cx5="http://schemas.microsoft.com/office/drawing/2016/5/11/chartex" xmlns:cx6="http://schemas.microsoft.com/office/drawing/2016/5/12/chartex" xmlns:cx7="http://schemas.microsoft.com/office/drawing/2016/5/13/chartex" xmlns:cx8="http://schemas.microsoft.com/office/drawing/2016/5/14/chartex" xmlns:mc="http://schemas.openxmlformats.org/markup-compatibility/2006" xmlns:aink="http://schemas.microsoft.com/office/drawing/2016/ink" xmlns:am3d="http://schemas.microsoft.com/office/drawing/2017/model3d" xmlns:o="urn:schemas-microsoft-com:office:office" xmlns:oel="http://schemas.microsoft.com/office/2019/extlst" xmlns:r="http://schemas.openxmlformats.org/officeDocument/2006/relationships" xmlns:m="http://schemas.openxmlformats.org/officeDocument/2006/math" xmlns:v="urn:schemas-microsoft-com:vml" xmlns:wp14="http://schemas.microsoft.com/office/word/2010/wordprocessingDrawing" xmlns:wp="http://schemas.openxmlformats.org/drawingml/2006/wordprocessingDrawing" xmlns:w10="urn:schemas-microsoft-com:office:word" xmlns:w="http://schemas.openxmlformats.org/wordprocessingml/2006/main" xmlns:w14="http://schemas.microsoft.com/office/word/2010/wordml" xmlns:w15="http://schemas.microsoft.com/office/word/2012/wordml" xmlns:w16cex="http://schemas.microsoft.com/office/word/2018/wordml/cex" xmlns:w16cid="http://schemas.microsoft.com/office/word/2016/wordml/cid" xmlns:w16="http://schemas.microsoft.com/office/word/2018/wordml" xmlns:w16du="http://schemas.microsoft.com/office/word/2023/wordml/word16du" xmlns:w16sdtdh="http://schemas.microsoft.com/office/word/2020/wordml/sdtdatahash" xmlns:w16sdtfl="http://schemas.microsoft.com/office/word/2024/wordml/sdtformatlock" xmlns:w16se="http://schemas.microsoft.com/office/word/2015/wordml/symex" xmlns:wpg="http://schemas.microsoft.com/office/word/2010/wordprocessingGroup" xmlns:wpi="http://schemas.microsoft.com/office/word/2010/wordprocessingInk" xmlns:wne="http://schemas.microsoft.com/office/word/2006/wordml" xmlns:wps="http://schemas.microsoft.com/office/word/2010/wordprocessingShape" mc:Ignorable="w14 w15 w16se w16cid w16 w16cex w16sdtdh w16sdtfl w16du wp14">
+  <w:comment w:id="0" w:author="evan.hanif.w" w:date="2025-05-30T10:22:00Z" w:initials="e">
+    <w:p>
+      <w:pPr>
+        <w:pStyle w:val="CommentText"/>
+        <w:ind w:firstLine="0"/>
+        <w:jc w:val="left"/>
+      </w:pPr>
+      <w:r>
+        <w:rPr>
+          <w:rStyle w:val="CommentReference"/>
+        </w:rPr>
+        <w:annotationRef/>
+      </w:r>
+      <w:r>
+        <w:rPr>
+          <w:lang w:val="id-ID"/>
+        </w:rPr>
+        <w:t>Kalo tidak perlu dihapus saja</w:t>
+      </w:r>
+    </w:p>
+  </w:comment>
+  <w:comment w:id="1" w:author="evan.hanif.w" w:date="2025-05-30T10:23:00Z" w:initials="e">
+    <w:p>
+      <w:pPr>
+        <w:pStyle w:val="CommentText"/>
+        <w:ind w:firstLine="0"/>
+        <w:jc w:val="left"/>
+      </w:pPr>
+      <w:r>
+        <w:rPr>
+          <w:rStyle w:val="CommentReference"/>
+        </w:rPr>
+        <w:annotationRef/>
+      </w:r>
+      <w:r>
+        <w:rPr>
+          <w:lang w:val="id-ID"/>
+        </w:rPr>
+        <w:t>Hat di ynya saja, indexnya jangan</w:t>
+      </w:r>
+    </w:p>
+  </w:comment>
+  <w:comment w:id="2" w:author="evan.hanif.w" w:date="2025-05-30T10:23:00Z" w:initials="e">
+    <w:p>
+      <w:pPr>
+        <w:pStyle w:val="CommentText"/>
+        <w:ind w:firstLine="0"/>
+        <w:jc w:val="left"/>
+      </w:pPr>
+      <w:r>
+        <w:rPr>
+          <w:rStyle w:val="CommentReference"/>
+        </w:rPr>
+        <w:annotationRef/>
+      </w:r>
+      <w:r>
+        <w:rPr>
+          <w:lang w:val="id-ID"/>
+        </w:rPr>
+        <w:t>Diganti menjadi variabel input, gunakan istilah yang umum</w:t>
+      </w:r>
+    </w:p>
+  </w:comment>
+</w:comments>
+</file>
+
+<file path=word/commentsExtended.xml><?xml version="1.0" encoding="utf-8"?>
+<w15:commentsEx xmlns:wpc="http://schemas.microsoft.com/office/word/2010/wordprocessingCanvas" xmlns:cx="http://schemas.microsoft.com/office/drawing/2014/chartex" xmlns:cx1="http://schemas.microsoft.com/office/drawing/2015/9/8/chartex" xmlns:cx2="http://schemas.microsoft.com/office/drawing/2015/10/21/chartex" xmlns:cx3="http://schemas.microsoft.com/office/drawing/2016/5/9/chartex" xmlns:cx4="http://schemas.microsoft.com/office/drawing/2016/5/10/chartex" xmlns:cx5="http://schemas.microsoft.com/office/drawing/2016/5/11/chartex" xmlns:cx6="http://schemas.microsoft.com/office/drawing/2016/5/12/chartex" xmlns:cx7="http://schemas.microsoft.com/office/drawing/2016/5/13/chartex" xmlns:cx8="http://schemas.microsoft.com/office/drawing/2016/5/14/chartex" xmlns:mc="http://schemas.openxmlformats.org/markup-compatibility/2006" xmlns:aink="http://schemas.microsoft.com/office/drawing/2016/ink" xmlns:am3d="http://schemas.microsoft.com/office/drawing/2017/model3d" xmlns:o="urn:schemas-microsoft-com:office:office" xmlns:oel="http://schemas.microsoft.com/office/2019/extlst" xmlns:r="http://schemas.openxmlformats.org/officeDocument/2006/relationships" xmlns:m="http://schemas.openxmlformats.org/officeDocument/2006/math" xmlns:v="urn:schemas-microsoft-com:vml" xmlns:wp14="http://schemas.microsoft.com/office/word/2010/wordprocessingDrawing" xmlns:wp="http://schemas.openxmlformats.org/drawingml/2006/wordprocessingDrawing" xmlns:w10="urn:schemas-microsoft-com:office:word" xmlns:w="http://schemas.openxmlformats.org/wordprocessingml/2006/main" xmlns:w14="http://schemas.microsoft.com/office/word/2010/wordml" xmlns:w15="http://schemas.microsoft.com/office/word/2012/wordml" xmlns:w16cex="http://schemas.microsoft.com/office/word/2018/wordml/cex" xmlns:w16cid="http://schemas.microsoft.com/office/word/2016/wordml/cid" xmlns:w16="http://schemas.microsoft.com/office/word/2018/wordml" xmlns:w16du="http://schemas.microsoft.com/office/word/2023/wordml/word16du" xmlns:w16sdtdh="http://schemas.microsoft.com/office/word/2020/wordml/sdtdatahash" xmlns:w16sdtfl="http://schemas.microsoft.com/office/word/2024/wordml/sdtformatlock" xmlns:w16se="http://schemas.microsoft.com/office/word/2015/wordml/symex" xmlns:wpg="http://schemas.microsoft.com/office/word/2010/wordprocessingGroup" xmlns:wpi="http://schemas.microsoft.com/office/word/2010/wordprocessingInk" xmlns:wne="http://schemas.microsoft.com/office/word/2006/wordml" xmlns:wps="http://schemas.microsoft.com/office/word/2010/wordprocessingShape" mc:Ignorable="w14 w15 w16se w16cid w16 w16cex w16sdtdh w16sdtfl w16du wp14">
+  <w15:commentEx w15:paraId="2FDA1242" w15:done="0"/>
+  <w15:commentEx w15:paraId="72318ED1" w15:done="0"/>
+  <w15:commentEx w15:paraId="7914C2A6" w15:done="0"/>
+</w15:commentsEx>
+</file>
+
+<file path=word/commentsExtensible.xml><?xml version="1.0" encoding="utf-8"?>
+<w16cex:commentsExtensible xmlns:wpc="http://schemas.microsoft.com/office/word/2010/wordprocessingCanvas" xmlns:cx="http://schemas.microsoft.com/office/drawing/2014/chartex" xmlns:cx1="http://schemas.microsoft.com/office/drawing/2015/9/8/chartex" xmlns:cx2="http://schemas.microsoft.com/office/drawing/2015/10/21/chartex" xmlns:cx3="http://schemas.microsoft.com/office/drawing/2016/5/9/chartex" xmlns:cx4="http://schemas.microsoft.com/office/drawing/2016/5/10/chartex" xmlns:cx5="http://schemas.microsoft.com/office/drawing/2016/5/11/chartex" xmlns:cx6="http://schemas.microsoft.com/office/drawing/2016/5/12/chartex" xmlns:cx7="http://schemas.microsoft.com/office/drawing/2016/5/13/chartex" xmlns:cx8="http://schemas.microsoft.com/office/drawing/2016/5/14/chartex" xmlns:cr="http://schemas.microsoft.com/office/comments/2020/reactions" xmlns:mc="http://schemas.openxmlformats.org/markup-compatibility/2006" xmlns:aink="http://schemas.microsoft.com/office/drawing/2016/ink" xmlns:am3d="http://schemas.microsoft.com/office/drawing/2017/model3d" xmlns:o="urn:schemas-microsoft-com:office:office" xmlns:oel="http://schemas.microsoft.com/office/2019/extlst" xmlns:r="http://schemas.openxmlformats.org/officeDocument/2006/relationships" xmlns:m="http://schemas.openxmlformats.org/officeDocument/2006/math" xmlns:v="urn:schemas-microsoft-com:vml" xmlns:wp14="http://schemas.microsoft.com/office/word/2010/wordprocessingDrawing" xmlns:wp="http://schemas.openxmlformats.org/drawingml/2006/wordprocessingDrawing" xmlns:w10="urn:schemas-microsoft-com:office:word" xmlns:w="http://schemas.openxmlformats.org/wordprocessingml/2006/main" xmlns:w14="http://schemas.microsoft.com/office/word/2010/wordml" xmlns:w15="http://schemas.microsoft.com/office/word/2012/wordml" xmlns:w16cex="http://schemas.microsoft.com/office/word/2018/wordml/cex" xmlns:w16cid="http://schemas.microsoft.com/office/word/2016/wordml/cid" xmlns:w16="http://schemas.microsoft.com/office/word/2018/wordml" xmlns:w16du="http://schemas.microsoft.com/office/word/2023/wordml/word16du" xmlns:w16sdtdh="http://schemas.microsoft.com/office/word/2020/wordml/sdtdatahash" xmlns:w16sdtfl="http://schemas.microsoft.com/office/word/2024/wordml/sdtformatlock" xmlns:w16se="http://schemas.microsoft.com/office/word/2015/wordml/symex" xmlns:wpg="http://schemas.microsoft.com/office/word/2010/wordprocessingGroup" xmlns:wpi="http://schemas.microsoft.com/office/word/2010/wordprocessingInk" xmlns:wne="http://schemas.microsoft.com/office/word/2006/wordml" xmlns:wps="http://schemas.microsoft.com/office/word/2010/wordprocessingShape" mc:Ignorable="w14 w15 w16se w16cid w16 w16cex w16sdtdh w16sdtfl cr w16du wp14">
+  <w16cex:commentExtensible w16cex:durableId="30BD24F5" w16cex:dateUtc="2025-05-30T03:22:00Z"/>
+  <w16cex:commentExtensible w16cex:durableId="2BF73CF0" w16cex:dateUtc="2025-05-30T03:23:00Z"/>
+  <w16cex:commentExtensible w16cex:durableId="1708CDEB" w16cex:dateUtc="2025-05-30T03:23:00Z"/>
+</w16cex:commentsExtensible>
+</file>
+
+<file path=word/commentsIds.xml><?xml version="1.0" encoding="utf-8"?>
+<w16cid:commentsIds xmlns:wpc="http://schemas.microsoft.com/office/word/2010/wordprocessingCanvas" xmlns:cx="http://schemas.microsoft.com/office/drawing/2014/chartex" xmlns:cx1="http://schemas.microsoft.com/office/drawing/2015/9/8/chartex" xmlns:cx2="http://schemas.microsoft.com/office/drawing/2015/10/21/chartex" xmlns:cx3="http://schemas.microsoft.com/office/drawing/2016/5/9/chartex" xmlns:cx4="http://schemas.microsoft.com/office/drawing/2016/5/10/chartex" xmlns:cx5="http://schemas.microsoft.com/office/drawing/2016/5/11/chartex" xmlns:cx6="http://schemas.microsoft.com/office/drawing/2016/5/12/chartex" xmlns:cx7="http://schemas.microsoft.com/office/drawing/2016/5/13/chartex" xmlns:cx8="http://schemas.microsoft.com/office/drawing/2016/5/14/chartex" xmlns:mc="http://schemas.openxmlformats.org/markup-compatibility/2006" xmlns:aink="http://schemas.microsoft.com/office/drawing/2016/ink" xmlns:am3d="http://schemas.microsoft.com/office/drawing/2017/model3d" xmlns:o="urn:schemas-microsoft-com:office:office" xmlns:oel="http://schemas.microsoft.com/office/2019/extlst" xmlns:r="http://schemas.openxmlformats.org/officeDocument/2006/relationships" xmlns:m="http://schemas.openxmlformats.org/officeDocument/2006/math" xmlns:v="urn:schemas-microsoft-com:vml" xmlns:wp14="http://schemas.microsoft.com/office/word/2010/wordprocessingDrawing" xmlns:wp="http://schemas.openxmlformats.org/drawingml/2006/wordprocessingDrawing" xmlns:w10="urn:schemas-microsoft-com:office:word" xmlns:w="http://schemas.openxmlformats.org/wordprocessingml/2006/main" xmlns:w14="http://schemas.microsoft.com/office/word/2010/wordml" xmlns:w15="http://schemas.microsoft.com/office/word/2012/wordml" xmlns:w16cex="http://schemas.microsoft.com/office/word/2018/wordml/cex" xmlns:w16cid="http://schemas.microsoft.com/office/word/2016/wordml/cid" xmlns:w16="http://schemas.microsoft.com/office/word/2018/wordml" xmlns:w16du="http://schemas.microsoft.com/office/word/2023/wordml/word16du" xmlns:w16sdtdh="http://schemas.microsoft.com/office/word/2020/wordml/sdtdatahash" xmlns:w16sdtfl="http://schemas.microsoft.com/office/word/2024/wordml/sdtformatlock" xmlns:w16se="http://schemas.microsoft.com/office/word/2015/wordml/symex" xmlns:wpg="http://schemas.microsoft.com/office/word/2010/wordprocessingGroup" xmlns:wpi="http://schemas.microsoft.com/office/word/2010/wordprocessingInk" xmlns:wne="http://schemas.microsoft.com/office/word/2006/wordml" xmlns:wps="http://schemas.microsoft.com/office/word/2010/wordprocessingShape" mc:Ignorable="w14 w15 w16se w16cid w16 w16cex w16sdtdh w16sdtfl w16du wp14">
+  <w16cid:commentId w16cid:paraId="2FDA1242" w16cid:durableId="30BD24F5"/>
+  <w16cid:commentId w16cid:paraId="72318ED1" w16cid:durableId="2BF73CF0"/>
+  <w16cid:commentId w16cid:paraId="7914C2A6" w16cid:durableId="1708CDEB"/>
+</w16cid:commentsIds>
+</file>
+
 <file path=word/endnotes.xml><?xml version="1.0" encoding="utf-8"?>
 <w:endnotes xmlns:wpc="http://schemas.microsoft.com/office/word/2010/wordprocessingCanvas" xmlns:cx="http://schemas.microsoft.com/office/drawing/2014/chartex" xmlns:cx1="http://schemas.microsoft.com/office/drawing/2015/9/8/chartex" xmlns:cx2="http://schemas.microsoft.com/office/drawing/2015/10/21/chartex" xmlns:cx3="http://schemas.microsoft.com/office/drawing/2016/5/9/chartex" xmlns:cx4="http://schemas.microsoft.com/office/drawing/2016/5/10/chartex" xmlns:cx5="http://schemas.microsoft.com/office/drawing/2016/5/11/chartex" xmlns:cx6="http://schemas.microsoft.com/office/drawing/2016/5/12/chartex" xmlns:cx7="http://schemas.microsoft.com/office/drawing/2016/5/13/chartex" xmlns:cx8="http://schemas.microsoft.com/office/drawing/2016/5/14/chartex" xmlns:mc="http://schemas.openxmlformats.org/markup-compatibility/2006" xmlns:aink="http://schemas.microsoft.com/office/drawing/2016/ink" xmlns:am3d="http://schemas.microsoft.com/office/drawing/2017/model3d" xmlns:o="urn:schemas-microsoft-com:office:office" xmlns:oel="http://schemas.microsoft.com/office/2019/extlst" xmlns:r="http://schemas.openxmlformats.org/officeDocument/2006/relationships" xmlns:m="http://schemas.openxmlformats.org/officeDocument/2006/math" xmlns:v="urn:schemas-microsoft-com:vml" xmlns:wp14="http://schemas.microsoft.com/office/word/2010/wordprocessingDrawing" xmlns:wp="http://schemas.openxmlformats.org/drawingml/2006/wordprocessingDrawing" xmlns:w10="urn:schemas-microsoft-com:office:word" xmlns:w="http://schemas.openxmlformats.org/wordprocessingml/2006/main" xmlns:w14="http://schemas.microsoft.com/office/word/2010/wordml" xmlns:w15="http://schemas.microsoft.com/office/word/2012/wordml" xmlns:w16cex="http://schemas.microsoft.com/office/word/2018/wordml/cex" xmlns:w16cid="http://schemas.microsoft.com/office/word/2016/wordml/cid" xmlns:w16="http://schemas.microsoft.com/office/word/2018/wordml" xmlns:w16du="http://schemas.microsoft.com/office/word/2023/wordml/word16du" xmlns:w16sdtdh="http://schemas.microsoft.com/office/word/2020/wordml/sdtdatahash" xmlns:w16sdtfl="http://schemas.microsoft.com/office/word/2024/wordml/sdtformatlock" xmlns:w16se="http://schemas.microsoft.com/office/word/2015/wordml/symex" xmlns:wpg="http://schemas.microsoft.com/office/word/2010/wordprocessingGroup" xmlns:wpi="http://schemas.microsoft.com/office/word/2010/wordprocessingInk" xmlns:wne="http://schemas.microsoft.com/office/word/2006/wordml" xmlns:wps="http://schemas.microsoft.com/office/word/2010/wordprocessingShape" mc:Ignorable="w14 w15 w16se w16cid w16 w16cex w16sdtdh w16sdtfl w16du wp14">
   <w:endnote w:type="separator" w:id="-1">
@@ -29241,6 +29702,14 @@
     <w:abstractNumId w:val="11"/>
   </w:num>
 </w:numbering>
+</file>
+
+<file path=word/people.xml><?xml version="1.0" encoding="utf-8"?>
+<w15:people xmlns:wpc="http://schemas.microsoft.com/office/word/2010/wordprocessingCanvas" xmlns:cx="http://schemas.microsoft.com/office/drawing/2014/chartex" xmlns:cx1="http://schemas.microsoft.com/office/drawing/2015/9/8/chartex" xmlns:cx2="http://schemas.microsoft.com/office/drawing/2015/10/21/chartex" xmlns:cx3="http://schemas.microsoft.com/office/drawing/2016/5/9/chartex" xmlns:cx4="http://schemas.microsoft.com/office/drawing/2016/5/10/chartex" xmlns:cx5="http://schemas.microsoft.com/office/drawing/2016/5/11/chartex" xmlns:cx6="http://schemas.microsoft.com/office/drawing/2016/5/12/chartex" xmlns:cx7="http://schemas.microsoft.com/office/drawing/2016/5/13/chartex" xmlns:cx8="http://schemas.microsoft.com/office/drawing/2016/5/14/chartex" xmlns:mc="http://schemas.openxmlformats.org/markup-compatibility/2006" xmlns:aink="http://schemas.microsoft.com/office/drawing/2016/ink" xmlns:am3d="http://schemas.microsoft.com/office/drawing/2017/model3d" xmlns:o="urn:schemas-microsoft-com:office:office" xmlns:oel="http://schemas.microsoft.com/office/2019/extlst" xmlns:r="http://schemas.openxmlformats.org/officeDocument/2006/relationships" xmlns:m="http://schemas.openxmlformats.org/officeDocument/2006/math" xmlns:v="urn:schemas-microsoft-com:vml" xmlns:wp14="http://schemas.microsoft.com/office/word/2010/wordprocessingDrawing" xmlns:wp="http://schemas.openxmlformats.org/drawingml/2006/wordprocessingDrawing" xmlns:w10="urn:schemas-microsoft-com:office:word" xmlns:w="http://schemas.openxmlformats.org/wordprocessingml/2006/main" xmlns:w14="http://schemas.microsoft.com/office/word/2010/wordml" xmlns:w15="http://schemas.microsoft.com/office/word/2012/wordml" xmlns:w16cex="http://schemas.microsoft.com/office/word/2018/wordml/cex" xmlns:w16cid="http://schemas.microsoft.com/office/word/2016/wordml/cid" xmlns:w16="http://schemas.microsoft.com/office/word/2018/wordml" xmlns:w16du="http://schemas.microsoft.com/office/word/2023/wordml/word16du" xmlns:w16sdtdh="http://schemas.microsoft.com/office/word/2020/wordml/sdtdatahash" xmlns:w16sdtfl="http://schemas.microsoft.com/office/word/2024/wordml/sdtformatlock" xmlns:w16se="http://schemas.microsoft.com/office/word/2015/wordml/symex" xmlns:wpg="http://schemas.microsoft.com/office/word/2010/wordprocessingGroup" xmlns:wpi="http://schemas.microsoft.com/office/word/2010/wordprocessingInk" xmlns:wne="http://schemas.microsoft.com/office/word/2006/wordml" xmlns:wps="http://schemas.microsoft.com/office/word/2010/wordprocessingShape" mc:Ignorable="w14 w15 w16se w16cid w16 w16cex w16sdtdh w16sdtfl w16du wp14">
+  <w15:person w15:author="evan.hanif.w">
+    <w15:presenceInfo w15:providerId="AD" w15:userId="S::evan.hanif.w@wd99.onmicrosoft.com::93d45fca-ac6c-4a6b-b504-69b32c6b8c35"/>
+  </w15:person>
+</w15:people>
 </file>
 
 <file path=word/styles.xml><?xml version="1.0" encoding="utf-8"?>
@@ -30327,6 +30796,90 @@
       </w:tblBorders>
     </w:tblPr>
   </w:style>
+  <w:style w:type="paragraph" w:styleId="Revision">
+    <w:name w:val="Revision"/>
+    <w:hidden/>
+    <w:uiPriority w:val="99"/>
+    <w:semiHidden/>
+    <w:rsid w:val="00133B23"/>
+    <w:pPr>
+      <w:spacing w:after="0" w:line="240" w:lineRule="auto"/>
+    </w:pPr>
+    <w:rPr>
+      <w:rFonts w:ascii="Times New Roman" w:hAnsi="Times New Roman" w:cs="Times New Roman"/>
+      <w:bCs/>
+      <w:sz w:val="24"/>
+      <w:szCs w:val="24"/>
+    </w:rPr>
+  </w:style>
+  <w:style w:type="character" w:styleId="CommentReference">
+    <w:name w:val="annotation reference"/>
+    <w:basedOn w:val="DefaultParagraphFont"/>
+    <w:uiPriority w:val="99"/>
+    <w:semiHidden/>
+    <w:unhideWhenUsed/>
+    <w:rsid w:val="00E10180"/>
+    <w:rPr>
+      <w:sz w:val="16"/>
+      <w:szCs w:val="16"/>
+    </w:rPr>
+  </w:style>
+  <w:style w:type="paragraph" w:styleId="CommentText">
+    <w:name w:val="annotation text"/>
+    <w:basedOn w:val="Normal"/>
+    <w:link w:val="CommentTextChar"/>
+    <w:uiPriority w:val="99"/>
+    <w:unhideWhenUsed/>
+    <w:rsid w:val="00E10180"/>
+    <w:pPr>
+      <w:spacing w:line="240" w:lineRule="auto"/>
+    </w:pPr>
+    <w:rPr>
+      <w:sz w:val="20"/>
+      <w:szCs w:val="20"/>
+    </w:rPr>
+  </w:style>
+  <w:style w:type="character" w:customStyle="1" w:styleId="CommentTextChar">
+    <w:name w:val="Comment Text Char"/>
+    <w:basedOn w:val="DefaultParagraphFont"/>
+    <w:link w:val="CommentText"/>
+    <w:uiPriority w:val="99"/>
+    <w:rsid w:val="00E10180"/>
+    <w:rPr>
+      <w:rFonts w:ascii="Times New Roman" w:hAnsi="Times New Roman" w:cs="Times New Roman"/>
+      <w:bCs/>
+      <w:sz w:val="20"/>
+      <w:szCs w:val="20"/>
+    </w:rPr>
+  </w:style>
+  <w:style w:type="paragraph" w:styleId="CommentSubject">
+    <w:name w:val="annotation subject"/>
+    <w:basedOn w:val="CommentText"/>
+    <w:next w:val="CommentText"/>
+    <w:link w:val="CommentSubjectChar"/>
+    <w:uiPriority w:val="99"/>
+    <w:semiHidden/>
+    <w:unhideWhenUsed/>
+    <w:rsid w:val="00E10180"/>
+    <w:rPr>
+      <w:b/>
+    </w:rPr>
+  </w:style>
+  <w:style w:type="character" w:customStyle="1" w:styleId="CommentSubjectChar">
+    <w:name w:val="Comment Subject Char"/>
+    <w:basedOn w:val="CommentTextChar"/>
+    <w:link w:val="CommentSubject"/>
+    <w:uiPriority w:val="99"/>
+    <w:semiHidden/>
+    <w:rsid w:val="00E10180"/>
+    <w:rPr>
+      <w:rFonts w:ascii="Times New Roman" w:hAnsi="Times New Roman" w:cs="Times New Roman"/>
+      <w:b/>
+      <w:bCs/>
+      <w:sz w:val="20"/>
+      <w:szCs w:val="20"/>
+    </w:rPr>
+  </w:style>
 </w:styles>
 </file>
 
@@ -30436,6 +30989,9 @@
     <w:rsid w:val="005D4088"/>
     <w:rsid w:val="00701D60"/>
     <w:rsid w:val="007303C7"/>
+    <w:rsid w:val="008658F0"/>
+    <w:rsid w:val="00A16FBC"/>
+    <w:rsid w:val="00B8282D"/>
     <w:rsid w:val="00DC07D2"/>
     <w:rsid w:val="00E37EA3"/>
     <w:rsid w:val="00E5090E"/>

</xml_diff>